<commit_message>
atualização dos arqs github
</commit_message>
<xml_diff>
--- a/gitHub.docx
+++ b/gitHub.docx
@@ -57,23 +57,7 @@
           <w:color w:val="202124"/>
           <w:shd w:val="clear" w:color="auto" w:fill="FFFFFF"/>
         </w:rPr>
-        <w:t> é uma plataforma para hospedagem</w:t>
-      </w:r>
-      <w:r>
-        <w:rPr>
-          <w:rFonts w:ascii="Arial" w:hAnsi="Arial" w:cs="Arial"/>
-          <w:color w:val="202124"/>
-          <w:shd w:val="clear" w:color="auto" w:fill="FFFFFF"/>
-        </w:rPr>
-        <w:t xml:space="preserve">, </w:t>
-      </w:r>
-      <w:r>
-        <w:rPr>
-          <w:rFonts w:ascii="Arial" w:hAnsi="Arial" w:cs="Arial"/>
-          <w:color w:val="202124"/>
-          <w:shd w:val="clear" w:color="auto" w:fill="FFFFFF"/>
-        </w:rPr>
-        <w:t>compartilhamento e controle de versão de código utilizando o sistema </w:t>
+        <w:t> é uma plataforma para hospedagem, compartilhamento e controle de versão de código utilizando o sistema </w:t>
       </w:r>
       <w:proofErr w:type="spellStart"/>
       <w:r>
@@ -112,39 +96,7 @@
           <w:color w:val="202124"/>
           <w:shd w:val="clear" w:color="auto" w:fill="FFFFFF"/>
         </w:rPr>
-        <w:t xml:space="preserve">. Também </w:t>
-      </w:r>
-      <w:r>
-        <w:rPr>
-          <w:rFonts w:ascii="Arial" w:hAnsi="Arial" w:cs="Arial"/>
-          <w:color w:val="202124"/>
-          <w:shd w:val="clear" w:color="auto" w:fill="FFFFFF"/>
-        </w:rPr>
-        <w:t>atua</w:t>
-      </w:r>
-      <w:r>
-        <w:rPr>
-          <w:rFonts w:ascii="Arial" w:hAnsi="Arial" w:cs="Arial"/>
-          <w:color w:val="202124"/>
-          <w:shd w:val="clear" w:color="auto" w:fill="FFFFFF"/>
-        </w:rPr>
-        <w:t xml:space="preserve"> como uma comunidade para programadores </w:t>
-      </w:r>
-      <w:r>
-        <w:rPr>
-          <w:rFonts w:ascii="Arial" w:hAnsi="Arial" w:cs="Arial"/>
-          <w:color w:val="202124"/>
-          <w:shd w:val="clear" w:color="auto" w:fill="FFFFFF"/>
-        </w:rPr>
-        <w:t>globais</w:t>
-      </w:r>
-      <w:r>
-        <w:rPr>
-          <w:rFonts w:ascii="Arial" w:hAnsi="Arial" w:cs="Arial"/>
-          <w:color w:val="202124"/>
-          <w:shd w:val="clear" w:color="auto" w:fill="FFFFFF"/>
-        </w:rPr>
-        <w:t xml:space="preserve"> colaborarem em projetos pessoais e de código-aberto,</w:t>
+        <w:t>. Também atua como uma comunidade para programadores globais colaborarem em projetos pessoais e de código-aberto,</w:t>
       </w:r>
       <w:r>
         <w:rPr>
@@ -277,6 +229,7 @@
       <w:pPr>
         <w:rPr>
           <w:b/>
+          <w:lang w:val="en-GB"/>
         </w:rPr>
       </w:pPr>
       <w:r>
@@ -289,6 +242,7 @@
       <w:r>
         <w:rPr>
           <w:b/>
+          <w:lang w:val="en-GB"/>
         </w:rPr>
         <w:t>Sudo</w:t>
       </w:r>
@@ -296,100 +250,258 @@
       <w:r>
         <w:rPr>
           <w:b/>
-        </w:rPr>
+          <w:lang w:val="en-GB"/>
+        </w:rPr>
+        <w:t xml:space="preserve"> apt-get install git</w:t>
+      </w:r>
+    </w:p>
+    <w:p>
+      <w:pPr>
+        <w:rPr>
+          <w:lang w:val="en-GB"/>
+        </w:rPr>
+      </w:pPr>
+      <w:r>
+        <w:rPr>
+          <w:lang w:val="en-GB"/>
+        </w:rPr>
+        <w:t xml:space="preserve">- </w:t>
+      </w:r>
+      <w:proofErr w:type="spellStart"/>
+      <w:r>
+        <w:rPr>
+          <w:lang w:val="en-GB"/>
+        </w:rPr>
+        <w:t>Ambientes</w:t>
+      </w:r>
+      <w:proofErr w:type="spellEnd"/>
+      <w:r>
+        <w:rPr>
+          <w:lang w:val="en-GB"/>
+        </w:rPr>
+        <w:t xml:space="preserve"> Windows | Mac: </w:t>
+      </w:r>
+    </w:p>
+    <w:p>
+      <w:pPr>
+        <w:rPr>
+          <w:b/>
+          <w:lang w:val="en-GB"/>
+        </w:rPr>
+      </w:pPr>
+      <w:r>
+        <w:rPr>
+          <w:b/>
+          <w:lang w:val="en-GB"/>
+        </w:rPr>
+        <w:tab/>
+      </w:r>
+      <w:r>
+        <w:rPr>
+          <w:lang w:val="en-GB"/>
+        </w:rPr>
+        <w:t>Link</w:t>
+      </w:r>
+      <w:r>
+        <w:rPr>
+          <w:b/>
+          <w:lang w:val="en-GB"/>
+        </w:rPr>
+        <w:t xml:space="preserve"> download Git</w:t>
+      </w:r>
+    </w:p>
+    <w:p>
+      <w:pPr>
+        <w:rPr>
+          <w:b/>
+          <w:sz w:val="28"/>
+          <w:lang w:val="en-GB"/>
+        </w:rPr>
+      </w:pPr>
+      <w:r>
+        <w:rPr>
+          <w:b/>
+          <w:sz w:val="28"/>
+          <w:lang w:val="en-GB"/>
+        </w:rPr>
+        <w:t>GitHub</w:t>
+      </w:r>
+    </w:p>
+    <w:p>
+      <w:pPr>
+        <w:rPr>
+          <w:rFonts w:ascii="Arial" w:hAnsi="Arial" w:cs="Arial"/>
+          <w:color w:val="202124"/>
+          <w:shd w:val="clear" w:color="auto" w:fill="FFFFFF"/>
+        </w:rPr>
+      </w:pPr>
+      <w:proofErr w:type="spellStart"/>
+      <w:r>
+        <w:rPr>
+          <w:rFonts w:ascii="Arial" w:hAnsi="Arial" w:cs="Arial"/>
+          <w:bCs/>
+          <w:color w:val="202124"/>
+          <w:shd w:val="clear" w:color="auto" w:fill="FFFFFF"/>
+          <w:lang w:val="en-GB"/>
+        </w:rPr>
+        <w:t>Versão</w:t>
+      </w:r>
+      <w:proofErr w:type="spellEnd"/>
+      <w:r>
+        <w:rPr>
+          <w:rFonts w:ascii="Arial" w:hAnsi="Arial" w:cs="Arial"/>
+          <w:bCs/>
+          <w:color w:val="202124"/>
+          <w:shd w:val="clear" w:color="auto" w:fill="FFFFFF"/>
+          <w:lang w:val="en-GB"/>
+        </w:rPr>
+        <w:t xml:space="preserve"> web do</w:t>
+      </w:r>
+      <w:r>
+        <w:rPr>
+          <w:rFonts w:ascii="Arial" w:hAnsi="Arial" w:cs="Arial"/>
+          <w:b/>
+          <w:bCs/>
+          <w:color w:val="202124"/>
+          <w:shd w:val="clear" w:color="auto" w:fill="FFFFFF"/>
+          <w:lang w:val="en-GB"/>
+        </w:rPr>
+        <w:t xml:space="preserve"> Gi</w:t>
+      </w:r>
+      <w:r>
+        <w:rPr>
+          <w:rFonts w:ascii="Arial" w:hAnsi="Arial" w:cs="Arial"/>
+          <w:bCs/>
+          <w:color w:val="202124"/>
+          <w:shd w:val="clear" w:color="auto" w:fill="FFFFFF"/>
+          <w:lang w:val="en-GB"/>
+        </w:rPr>
+        <w:t>t.</w:t>
+      </w:r>
+      <w:r>
+        <w:rPr>
+          <w:rFonts w:ascii="Arial" w:hAnsi="Arial" w:cs="Arial"/>
+          <w:color w:val="202124"/>
+          <w:shd w:val="clear" w:color="auto" w:fill="FFFFFF"/>
+          <w:lang w:val="en-GB"/>
+        </w:rPr>
+        <w:t> </w:t>
+      </w:r>
+      <w:r>
+        <w:rPr>
+          <w:rFonts w:ascii="Arial" w:hAnsi="Arial" w:cs="Arial"/>
+          <w:color w:val="202124"/>
+          <w:shd w:val="clear" w:color="auto" w:fill="FFFFFF"/>
+        </w:rPr>
+        <w:t xml:space="preserve">Mantém todas as suas funcionalidades e acrescentando: </w:t>
+      </w:r>
+    </w:p>
+    <w:p>
+      <w:pPr>
+        <w:rPr>
+          <w:rFonts w:ascii="Arial" w:hAnsi="Arial" w:cs="Arial"/>
+          <w:color w:val="202124"/>
+          <w:shd w:val="clear" w:color="auto" w:fill="FFFFFF"/>
+        </w:rPr>
+      </w:pPr>
+      <w:r>
+        <w:rPr>
+          <w:rFonts w:ascii="Arial" w:hAnsi="Arial" w:cs="Arial"/>
+          <w:color w:val="202124"/>
+          <w:shd w:val="clear" w:color="auto" w:fill="FFFFFF"/>
+        </w:rPr>
+        <w:t>- Maior repositório de códigos na nuvem disponível para a comunidade de desenvolvedores para compartilhamento e colaboração;</w:t>
+      </w:r>
+    </w:p>
+    <w:p>
+      <w:r>
+        <w:t>- Documentação;</w:t>
+      </w:r>
+    </w:p>
+    <w:p>
+      <w:r>
+        <w:t xml:space="preserve">- </w:t>
+      </w:r>
+      <w:proofErr w:type="spellStart"/>
+      <w:r>
+        <w:t>Wikis</w:t>
+      </w:r>
+      <w:proofErr w:type="spellEnd"/>
+      <w:r>
+        <w:t>;</w:t>
+      </w:r>
+    </w:p>
+    <w:p>
+      <w:r>
+        <w:t xml:space="preserve">- </w:t>
+      </w:r>
+      <w:proofErr w:type="spellStart"/>
+      <w:r>
+        <w:t>Pull</w:t>
+      </w:r>
+      <w:proofErr w:type="spellEnd"/>
+      <w:r>
         <w:t xml:space="preserve"> </w:t>
       </w:r>
       <w:proofErr w:type="spellStart"/>
       <w:r>
-        <w:rPr>
-          <w:b/>
-        </w:rPr>
-        <w:t>apt-get</w:t>
-      </w:r>
-      <w:proofErr w:type="spellEnd"/>
-      <w:r>
-        <w:rPr>
-          <w:b/>
-        </w:rPr>
-        <w:t xml:space="preserve"> </w:t>
-      </w:r>
-      <w:proofErr w:type="spellStart"/>
-      <w:r>
-        <w:rPr>
-          <w:b/>
-        </w:rPr>
-        <w:t>install</w:t>
-      </w:r>
-      <w:proofErr w:type="spellEnd"/>
-      <w:r>
-        <w:rPr>
-          <w:b/>
-        </w:rPr>
-        <w:t xml:space="preserve"> </w:t>
-      </w:r>
-      <w:proofErr w:type="spellStart"/>
-      <w:r>
-        <w:rPr>
-          <w:b/>
-        </w:rPr>
-        <w:t>git</w:t>
-      </w:r>
-      <w:proofErr w:type="spellEnd"/>
-    </w:p>
-    <w:p>
-      <w:r>
-        <w:t xml:space="preserve">- </w:t>
-      </w:r>
-      <w:r>
-        <w:t>Ambientes</w:t>
-      </w:r>
-      <w:r>
-        <w:t xml:space="preserve"> </w:t>
-      </w:r>
-      <w:r>
-        <w:t>Windows | Mac</w:t>
-      </w:r>
-      <w:r>
-        <w:t xml:space="preserve">: </w:t>
+        <w:t>requests</w:t>
+      </w:r>
+      <w:proofErr w:type="spellEnd"/>
+      <w:r>
+        <w:t xml:space="preserve"> com rastreamento de código (log);</w:t>
+      </w:r>
+    </w:p>
+    <w:p>
+      <w:r>
+        <w:t xml:space="preserve">- Histórico de </w:t>
+      </w:r>
+      <w:proofErr w:type="spellStart"/>
+      <w:r>
+        <w:t>commits</w:t>
+      </w:r>
+      <w:proofErr w:type="spellEnd"/>
+      <w:r>
+        <w:t>;</w:t>
+      </w:r>
+    </w:p>
+    <w:p>
+      <w:r>
+        <w:t>- Notificações por e-mail;</w:t>
+      </w:r>
+    </w:p>
+    <w:p>
+      <w:r>
+        <w:t>- Comparação de arquivos de imagens com versões anteriores;</w:t>
+      </w:r>
+    </w:p>
+    <w:p>
+      <w:r>
+        <w:t xml:space="preserve">- GitHub </w:t>
+      </w:r>
+      <w:proofErr w:type="spellStart"/>
+      <w:r>
+        <w:t>pages</w:t>
+      </w:r>
+      <w:proofErr w:type="spellEnd"/>
+      <w:r>
+        <w:t>: pequenos sites web com propósito específico;</w:t>
       </w:r>
     </w:p>
     <w:p>
       <w:pPr>
         <w:rPr>
           <w:b/>
+          <w:sz w:val="28"/>
         </w:rPr>
       </w:pPr>
       <w:r>
         <w:rPr>
           <w:b/>
-        </w:rPr>
-        <w:tab/>
-      </w:r>
-      <w:r>
-        <w:t>Link</w:t>
-      </w:r>
-      <w:r>
-        <w:rPr>
-          <w:b/>
-        </w:rPr>
-        <w:t xml:space="preserve"> download </w:t>
-      </w:r>
-      <w:proofErr w:type="spellStart"/>
-      <w:r>
-        <w:rPr>
-          <w:b/>
-        </w:rPr>
-        <w:t>Git</w:t>
-      </w:r>
-      <w:proofErr w:type="spellEnd"/>
-    </w:p>
-    <w:p>
-      <w:pPr>
-        <w:rPr>
-          <w:b/>
           <w:sz w:val="28"/>
         </w:rPr>
-      </w:pPr>
+        <w:t xml:space="preserve">Usando o </w:t>
+      </w:r>
       <w:r>
         <w:rPr>
           <w:b/>
@@ -406,209 +518,6 @@
       </w:r>
     </w:p>
     <w:p>
-      <w:pPr>
-        <w:rPr>
-          <w:rFonts w:ascii="Arial" w:hAnsi="Arial" w:cs="Arial"/>
-          <w:color w:val="202124"/>
-          <w:shd w:val="clear" w:color="auto" w:fill="FFFFFF"/>
-        </w:rPr>
-      </w:pPr>
-      <w:r>
-        <w:rPr>
-          <w:rFonts w:ascii="Arial" w:hAnsi="Arial" w:cs="Arial"/>
-          <w:bCs/>
-          <w:color w:val="202124"/>
-          <w:shd w:val="clear" w:color="auto" w:fill="FFFFFF"/>
-        </w:rPr>
-        <w:t>Versão web do</w:t>
-      </w:r>
-      <w:r>
-        <w:rPr>
-          <w:rFonts w:ascii="Arial" w:hAnsi="Arial" w:cs="Arial"/>
-          <w:b/>
-          <w:bCs/>
-          <w:color w:val="202124"/>
-          <w:shd w:val="clear" w:color="auto" w:fill="FFFFFF"/>
-        </w:rPr>
-        <w:t xml:space="preserve"> </w:t>
-      </w:r>
-      <w:proofErr w:type="spellStart"/>
-      <w:r>
-        <w:rPr>
-          <w:rFonts w:ascii="Arial" w:hAnsi="Arial" w:cs="Arial"/>
-          <w:b/>
-          <w:bCs/>
-          <w:color w:val="202124"/>
-          <w:shd w:val="clear" w:color="auto" w:fill="FFFFFF"/>
-        </w:rPr>
-        <w:t>Gi</w:t>
-      </w:r>
-      <w:r>
-        <w:rPr>
-          <w:rFonts w:ascii="Arial" w:hAnsi="Arial" w:cs="Arial"/>
-          <w:bCs/>
-          <w:color w:val="202124"/>
-          <w:shd w:val="clear" w:color="auto" w:fill="FFFFFF"/>
-        </w:rPr>
-        <w:t>t</w:t>
-      </w:r>
-      <w:proofErr w:type="spellEnd"/>
-      <w:r>
-        <w:rPr>
-          <w:rFonts w:ascii="Arial" w:hAnsi="Arial" w:cs="Arial"/>
-          <w:bCs/>
-          <w:color w:val="202124"/>
-          <w:shd w:val="clear" w:color="auto" w:fill="FFFFFF"/>
-        </w:rPr>
-        <w:t>.</w:t>
-      </w:r>
-      <w:r>
-        <w:rPr>
-          <w:rFonts w:ascii="Arial" w:hAnsi="Arial" w:cs="Arial"/>
-          <w:color w:val="202124"/>
-          <w:shd w:val="clear" w:color="auto" w:fill="FFFFFF"/>
-        </w:rPr>
-        <w:t> </w:t>
-      </w:r>
-      <w:r>
-        <w:rPr>
-          <w:rFonts w:ascii="Arial" w:hAnsi="Arial" w:cs="Arial"/>
-          <w:color w:val="202124"/>
-          <w:shd w:val="clear" w:color="auto" w:fill="FFFFFF"/>
-        </w:rPr>
-        <w:t>Mantém todas as suas funcionalidades e acrescentando:</w:t>
-      </w:r>
-      <w:r>
-        <w:rPr>
-          <w:rFonts w:ascii="Arial" w:hAnsi="Arial" w:cs="Arial"/>
-          <w:color w:val="202124"/>
-          <w:shd w:val="clear" w:color="auto" w:fill="FFFFFF"/>
-        </w:rPr>
-        <w:t xml:space="preserve"> </w:t>
-      </w:r>
-    </w:p>
-    <w:p>
-      <w:pPr>
-        <w:rPr>
-          <w:rFonts w:ascii="Arial" w:hAnsi="Arial" w:cs="Arial"/>
-          <w:color w:val="202124"/>
-          <w:shd w:val="clear" w:color="auto" w:fill="FFFFFF"/>
-        </w:rPr>
-      </w:pPr>
-      <w:r>
-        <w:rPr>
-          <w:rFonts w:ascii="Arial" w:hAnsi="Arial" w:cs="Arial"/>
-          <w:color w:val="202124"/>
-          <w:shd w:val="clear" w:color="auto" w:fill="FFFFFF"/>
-        </w:rPr>
-        <w:t>- Maior repositório de códigos na nuvem disponível para a comunidade de desenvolvedores para compartilhamento e colaboração;</w:t>
-      </w:r>
-    </w:p>
-    <w:p>
-      <w:r>
-        <w:t>- Documentação;</w:t>
-      </w:r>
-    </w:p>
-    <w:p>
-      <w:r>
-        <w:t xml:space="preserve">- </w:t>
-      </w:r>
-      <w:proofErr w:type="spellStart"/>
-      <w:r>
-        <w:t>Wikis</w:t>
-      </w:r>
-      <w:proofErr w:type="spellEnd"/>
-      <w:r>
-        <w:t>;</w:t>
-      </w:r>
-    </w:p>
-    <w:p>
-      <w:r>
-        <w:t xml:space="preserve">- </w:t>
-      </w:r>
-      <w:proofErr w:type="spellStart"/>
-      <w:r>
-        <w:t>Pull</w:t>
-      </w:r>
-      <w:proofErr w:type="spellEnd"/>
-      <w:r>
-        <w:t xml:space="preserve"> </w:t>
-      </w:r>
-      <w:proofErr w:type="spellStart"/>
-      <w:r>
-        <w:t>requests</w:t>
-      </w:r>
-      <w:proofErr w:type="spellEnd"/>
-      <w:r>
-        <w:t xml:space="preserve"> com rastreamento de código (log);</w:t>
-      </w:r>
-    </w:p>
-    <w:p>
-      <w:r>
-        <w:t xml:space="preserve">- Histórico de </w:t>
-      </w:r>
-      <w:proofErr w:type="spellStart"/>
-      <w:r>
-        <w:t>commits</w:t>
-      </w:r>
-      <w:proofErr w:type="spellEnd"/>
-      <w:r>
-        <w:t>;</w:t>
-      </w:r>
-    </w:p>
-    <w:p>
-      <w:r>
-        <w:t>- Notificações por e-mail;</w:t>
-      </w:r>
-    </w:p>
-    <w:p>
-      <w:r>
-        <w:t>- Comparação de arquivos de imagens com versões anteriores;</w:t>
-      </w:r>
-    </w:p>
-    <w:p>
-      <w:r>
-        <w:t xml:space="preserve">- GitHub </w:t>
-      </w:r>
-      <w:proofErr w:type="spellStart"/>
-      <w:r>
-        <w:t>pages</w:t>
-      </w:r>
-      <w:proofErr w:type="spellEnd"/>
-      <w:r>
-        <w:t>: pequenos sites web com propósito específico;</w:t>
-      </w:r>
-    </w:p>
-    <w:p>
-      <w:pPr>
-        <w:rPr>
-          <w:b/>
-          <w:sz w:val="28"/>
-        </w:rPr>
-      </w:pPr>
-      <w:r>
-        <w:rPr>
-          <w:b/>
-          <w:sz w:val="28"/>
-        </w:rPr>
-        <w:t xml:space="preserve">Usando o </w:t>
-      </w:r>
-      <w:r>
-        <w:rPr>
-          <w:b/>
-          <w:sz w:val="28"/>
-        </w:rPr>
-        <w:t>GitH</w:t>
-      </w:r>
-      <w:r>
-        <w:rPr>
-          <w:b/>
-          <w:sz w:val="28"/>
-        </w:rPr>
-        <w:t>ub</w:t>
-      </w:r>
-    </w:p>
-    <w:p>
       <w:r>
         <w:t xml:space="preserve">- Criar uma </w:t>
       </w:r>
@@ -633,27 +542,27 @@
         <w:t>repositório</w:t>
       </w:r>
       <w:r>
-        <w:t xml:space="preserve"> </w:t>
-      </w:r>
-      <w:r>
-        <w:t>para armazenar todos os arquivos de um projeto, inclusive logs de mudança</w:t>
+        <w:t xml:space="preserve"> para armazenar todos os arquivos de um projeto, inclusive logs de mudança</w:t>
       </w:r>
       <w:r>
         <w:t>s</w:t>
       </w:r>
+      <w:r>
+        <w:t xml:space="preserve"> (pasta reconhecida e acessada através de uma </w:t>
+      </w:r>
+      <w:proofErr w:type="spellStart"/>
+      <w:r>
+        <w:t>url</w:t>
+      </w:r>
+      <w:proofErr w:type="spellEnd"/>
+      <w:r>
+        <w:t xml:space="preserve"> exclusiva);</w:t>
+      </w:r>
+    </w:p>
+    <w:p/>
+    <w:p>
       <w:bookmarkStart w:id="0" w:name="_GoBack"/>
       <w:bookmarkEnd w:id="0"/>
-      <w:r>
-        <w:t xml:space="preserve"> (pasta reconhecida e acessada através de uma </w:t>
-      </w:r>
-      <w:proofErr w:type="spellStart"/>
-      <w:r>
-        <w:t>url</w:t>
-      </w:r>
-      <w:proofErr w:type="spellEnd"/>
-      <w:r>
-        <w:t xml:space="preserve"> exclusiva);</w:t>
-      </w:r>
     </w:p>
     <w:p/>
     <w:p/>

</xml_diff>